<commit_message>
Start of parsing code
</commit_message>
<xml_diff>
--- a/Templates/FWF-Questions-Answers-In-JSON.docx
+++ b/Templates/FWF-Questions-Answers-In-JSON.docx
@@ -4,83 +4,138 @@
   <w:body>
     <w:p>
       <w:pPr>
-        <w:rPr>
-          <w:rFonts w:ascii="Arial" w:hAnsi="Arial" w:cs="Arial"/>
-          <w:lang w:val="de-AT"/>
-        </w:rPr>
-      </w:pPr>
-      <w:proofErr w:type="spellStart"/>
-      <w:r>
-        <w:rPr>
-          <w:rFonts w:ascii="Arial" w:hAnsi="Arial" w:cs="Arial"/>
-          <w:lang w:val="de-AT"/>
-        </w:rPr>
-        <w:t>Questions</w:t>
-      </w:r>
-      <w:proofErr w:type="spellEnd"/>
-      <w:r>
-        <w:rPr>
-          <w:rFonts w:ascii="Arial" w:hAnsi="Arial" w:cs="Arial"/>
-          <w:lang w:val="de-AT"/>
-        </w:rPr>
-        <w:t xml:space="preserve"> that can’t </w:t>
-      </w:r>
-      <w:proofErr w:type="spellStart"/>
-      <w:r>
-        <w:rPr>
-          <w:rFonts w:ascii="Arial" w:hAnsi="Arial" w:cs="Arial"/>
-          <w:lang w:val="de-AT"/>
-        </w:rPr>
-        <w:t>be</w:t>
-      </w:r>
-      <w:proofErr w:type="spellEnd"/>
-      <w:r>
-        <w:rPr>
-          <w:rFonts w:ascii="Arial" w:hAnsi="Arial" w:cs="Arial"/>
-          <w:lang w:val="de-AT"/>
-        </w:rPr>
-        <w:t xml:space="preserve"> </w:t>
-      </w:r>
-      <w:proofErr w:type="spellStart"/>
-      <w:r>
-        <w:rPr>
-          <w:rFonts w:ascii="Arial" w:hAnsi="Arial" w:cs="Arial"/>
-          <w:lang w:val="de-AT"/>
-        </w:rPr>
-        <w:t>answered</w:t>
-      </w:r>
-      <w:proofErr w:type="spellEnd"/>
-      <w:r>
-        <w:rPr>
-          <w:rFonts w:ascii="Arial" w:hAnsi="Arial" w:cs="Arial"/>
-          <w:lang w:val="de-AT"/>
-        </w:rPr>
-        <w:t xml:space="preserve"> from </w:t>
-      </w:r>
-      <w:proofErr w:type="spellStart"/>
-      <w:r>
-        <w:rPr>
-          <w:rFonts w:ascii="Arial" w:hAnsi="Arial" w:cs="Arial"/>
-          <w:lang w:val="de-AT"/>
-        </w:rPr>
-        <w:t>maDMP</w:t>
-      </w:r>
-      <w:proofErr w:type="spellEnd"/>
-      <w:r>
-        <w:rPr>
-          <w:rFonts w:ascii="Arial" w:hAnsi="Arial" w:cs="Arial"/>
-          <w:lang w:val="de-AT"/>
-        </w:rPr>
-        <w:t>:</w:t>
-      </w:r>
-    </w:p>
-    <w:p>
-      <w:pPr>
         <w:pStyle w:val="Listenabsatz"/>
         <w:numPr>
           <w:ilvl w:val="0"/>
           <w:numId w:val="1"/>
         </w:numPr>
+        <w:spacing w:before="100" w:beforeAutospacing="1" w:after="100" w:afterAutospacing="1" w:line="240" w:lineRule="auto"/>
+        <w:rPr>
+          <w:rFonts w:ascii="Times New Roman" w:eastAsia="Times New Roman" w:hAnsi="Times New Roman" w:cs="Times New Roman"/>
+          <w:color w:val="000000"/>
+          <w:sz w:val="27"/>
+          <w:szCs w:val="27"/>
+        </w:rPr>
+      </w:pPr>
+      <w:r>
+        <w:rPr>
+          <w:rFonts w:ascii="Times New Roman" w:eastAsia="Times New Roman" w:hAnsi="Times New Roman" w:cs="Times New Roman"/>
+          <w:color w:val="000000"/>
+          <w:sz w:val="27"/>
+          <w:szCs w:val="27"/>
+        </w:rPr>
+        <w:t>Data Officer</w:t>
+      </w:r>
+    </w:p>
+    <w:p>
+      <w:pPr>
+        <w:pStyle w:val="Listenabsatz"/>
+        <w:numPr>
+          <w:ilvl w:val="0"/>
+          <w:numId w:val="1"/>
+        </w:numPr>
+        <w:spacing w:before="100" w:beforeAutospacing="1" w:after="100" w:afterAutospacing="1" w:line="240" w:lineRule="auto"/>
+        <w:rPr>
+          <w:rFonts w:ascii="Times New Roman" w:eastAsia="Times New Roman" w:hAnsi="Times New Roman" w:cs="Times New Roman"/>
+          <w:color w:val="000000"/>
+          <w:sz w:val="27"/>
+          <w:szCs w:val="27"/>
+        </w:rPr>
+      </w:pPr>
+      <w:r>
+        <w:rPr>
+          <w:rFonts w:ascii="Times New Roman" w:eastAsia="Times New Roman" w:hAnsi="Times New Roman" w:cs="Times New Roman"/>
+          <w:color w:val="000000"/>
+          <w:sz w:val="27"/>
+          <w:szCs w:val="27"/>
+        </w:rPr>
+        <w:t>Who is responsible for the data management and the DMP of the project (name/emai</w:t>
+      </w:r>
+      <w:bookmarkStart w:id="0" w:name="_GoBack"/>
+      <w:bookmarkEnd w:id="0"/>
+      <w:r>
+        <w:rPr>
+          <w:rFonts w:ascii="Times New Roman" w:eastAsia="Times New Roman" w:hAnsi="Times New Roman" w:cs="Times New Roman"/>
+          <w:color w:val="000000"/>
+          <w:sz w:val="27"/>
+          <w:szCs w:val="27"/>
+        </w:rPr>
+        <w:t>l address)?</w:t>
+      </w:r>
+      <w:r>
+        <w:rPr>
+          <w:rFonts w:ascii="Times New Roman" w:eastAsia="Times New Roman" w:hAnsi="Times New Roman" w:cs="Times New Roman"/>
+          <w:color w:val="000000"/>
+          <w:sz w:val="27"/>
+          <w:szCs w:val="27"/>
+        </w:rPr>
+        <w:br/>
+        <w:t>{{ contact }}</w:t>
+      </w:r>
+    </w:p>
+    <w:p>
+      <w:pPr>
+        <w:pStyle w:val="Listenabsatz"/>
+        <w:numPr>
+          <w:ilvl w:val="0"/>
+          <w:numId w:val="1"/>
+        </w:numPr>
+        <w:spacing w:before="100" w:beforeAutospacing="1" w:after="100" w:afterAutospacing="1" w:line="240" w:lineRule="auto"/>
+        <w:rPr>
+          <w:rFonts w:ascii="Times New Roman" w:eastAsia="Times New Roman" w:hAnsi="Times New Roman" w:cs="Times New Roman"/>
+          <w:color w:val="000000"/>
+          <w:sz w:val="27"/>
+          <w:szCs w:val="27"/>
+        </w:rPr>
+      </w:pPr>
+    </w:p>
+    <w:p>
+      <w:pPr>
+        <w:spacing w:before="100" w:beforeAutospacing="1" w:after="100" w:afterAutospacing="1" w:line="240" w:lineRule="auto"/>
+        <w:rPr>
+          <w:rFonts w:ascii="Times New Roman" w:eastAsia="Times New Roman" w:hAnsi="Times New Roman" w:cs="Times New Roman"/>
+          <w:color w:val="000000"/>
+          <w:sz w:val="27"/>
+          <w:szCs w:val="27"/>
+        </w:rPr>
+      </w:pPr>
+      <w:r>
+        <w:rPr>
+          <w:rFonts w:ascii="Times New Roman" w:eastAsia="Times New Roman" w:hAnsi="Times New Roman" w:cs="Times New Roman"/>
+          <w:color w:val="000000"/>
+          <w:sz w:val="27"/>
+          <w:szCs w:val="27"/>
+        </w:rPr>
+        <w:t>I Data Characteristics</w:t>
+      </w:r>
+    </w:p>
+    <w:p>
+      <w:pPr>
+        <w:spacing w:before="100" w:beforeAutospacing="1" w:after="100" w:afterAutospacing="1" w:line="240" w:lineRule="auto"/>
+        <w:rPr>
+          <w:rFonts w:ascii="Times New Roman" w:eastAsia="Times New Roman" w:hAnsi="Times New Roman" w:cs="Times New Roman"/>
+          <w:color w:val="000000"/>
+          <w:sz w:val="27"/>
+          <w:szCs w:val="27"/>
+        </w:rPr>
+      </w:pPr>
+      <w:r>
+        <w:rPr>
+          <w:rFonts w:ascii="Times New Roman" w:eastAsia="Times New Roman" w:hAnsi="Times New Roman" w:cs="Times New Roman"/>
+          <w:color w:val="000000"/>
+          <w:sz w:val="27"/>
+          <w:szCs w:val="27"/>
+        </w:rPr>
+        <w:t>I.1 Description of the data</w:t>
+      </w:r>
+    </w:p>
+    <w:p>
+      <w:pPr>
+        <w:pStyle w:val="Listenabsatz"/>
+        <w:numPr>
+          <w:ilvl w:val="0"/>
+          <w:numId w:val="1"/>
+        </w:numPr>
         <w:rPr>
           <w:rFonts w:ascii="Arial" w:hAnsi="Arial" w:cs="Arial"/>
           <w:lang w:val="de-AT"/>
@@ -111,6 +166,43 @@
           <w:rFonts w:ascii="Arial" w:hAnsi="Arial" w:cs="Arial"/>
           <w:color w:val="000000"/>
         </w:rPr>
+        <w:t>Dataset/</w:t>
+      </w:r>
+      <w:proofErr w:type="gramStart"/>
+      <w:r>
+        <w:rPr>
+          <w:rFonts w:ascii="Arial" w:hAnsi="Arial" w:cs="Arial"/>
+          <w:color w:val="000000"/>
+        </w:rPr>
+        <w:t>title</w:t>
+      </w:r>
+      <w:r>
+        <w:rPr>
+          <w:rFonts w:ascii="Arial" w:hAnsi="Arial" w:cs="Arial"/>
+          <w:color w:val="000000"/>
+        </w:rPr>
+        <w:t xml:space="preserve"> </w:t>
+      </w:r>
+      <w:r>
+        <w:rPr>
+          <w:rFonts w:ascii="Arial" w:hAnsi="Arial" w:cs="Arial"/>
+          <w:color w:val="000000"/>
+        </w:rPr>
+        <w:t xml:space="preserve"> +</w:t>
+      </w:r>
+      <w:proofErr w:type="gramEnd"/>
+      <w:r>
+        <w:rPr>
+          <w:rFonts w:ascii="Arial" w:hAnsi="Arial" w:cs="Arial"/>
+          <w:color w:val="000000"/>
+        </w:rPr>
+        <w:t xml:space="preserve"> </w:t>
+      </w:r>
+      <w:r>
+        <w:rPr>
+          <w:rFonts w:ascii="Arial" w:hAnsi="Arial" w:cs="Arial"/>
+          <w:color w:val="000000"/>
+        </w:rPr>
         <w:t>Dataset/type + dataset/distribution/format + dataset/distribution/</w:t>
       </w:r>
       <w:proofErr w:type="spellStart"/>
@@ -237,10 +329,7 @@
         <w:fldChar w:fldCharType="begin"/>
       </w:r>
       <w:r>
-        <w:instrText xml:space="preserve"> HYPERLINK "https://github.com/RDA-DMP-Common/RDA-DMP-Common-Standard/blob/master/docs/inde</w:instrText>
-      </w:r>
-      <w:r>
-        <w:instrText xml:space="preserve">x.md" \l "host_supports_versioning_tree" </w:instrText>
+        <w:instrText xml:space="preserve"> HYPERLINK "https://github.com/RDA-DMP-Common/RDA-DMP-Common-Standard/blob/master/docs/index.md" \l "host_supports_versioning_tree" </w:instrText>
       </w:r>
       <w:r>
         <w:fldChar w:fldCharType="separate"/>
@@ -292,16 +381,51 @@
     </w:p>
     <w:p>
       <w:pPr>
-        <w:pStyle w:val="Listenabsatz"/>
-        <w:numPr>
-          <w:ilvl w:val="0"/>
-          <w:numId w:val="3"/>
-        </w:numPr>
         <w:rPr>
           <w:rFonts w:ascii="Arial" w:hAnsi="Arial" w:cs="Arial"/>
           <w:lang w:val="de-AT"/>
         </w:rPr>
       </w:pPr>
+    </w:p>
+    <w:p>
+      <w:pPr>
+        <w:spacing w:before="100" w:beforeAutospacing="1" w:after="100" w:afterAutospacing="1" w:line="240" w:lineRule="auto"/>
+        <w:rPr>
+          <w:rFonts w:ascii="Times New Roman" w:eastAsia="Times New Roman" w:hAnsi="Times New Roman" w:cs="Times New Roman"/>
+          <w:color w:val="000000"/>
+          <w:sz w:val="27"/>
+          <w:szCs w:val="27"/>
+        </w:rPr>
+      </w:pPr>
+      <w:r>
+        <w:rPr>
+          <w:rFonts w:ascii="Times New Roman" w:eastAsia="Times New Roman" w:hAnsi="Times New Roman" w:cs="Times New Roman"/>
+          <w:color w:val="000000"/>
+          <w:sz w:val="27"/>
+          <w:szCs w:val="27"/>
+        </w:rPr>
+        <w:t>II Documentation and Metadata</w:t>
+      </w:r>
+    </w:p>
+    <w:p>
+      <w:pPr>
+        <w:spacing w:before="100" w:beforeAutospacing="1" w:after="100" w:afterAutospacing="1" w:line="240" w:lineRule="auto"/>
+        <w:rPr>
+          <w:rFonts w:ascii="Times New Roman" w:eastAsia="Times New Roman" w:hAnsi="Times New Roman" w:cs="Times New Roman"/>
+          <w:color w:val="000000"/>
+          <w:sz w:val="27"/>
+          <w:szCs w:val="27"/>
+        </w:rPr>
+      </w:pPr>
+      <w:r>
+        <w:rPr>
+          <w:rFonts w:ascii="Times New Roman" w:eastAsia="Times New Roman" w:hAnsi="Times New Roman" w:cs="Times New Roman"/>
+          <w:color w:val="000000"/>
+          <w:sz w:val="27"/>
+          <w:szCs w:val="27"/>
+        </w:rPr>
+        <w:t>II.1 Metadata standards</w:t>
+      </w:r>
     </w:p>
     <w:p>
       <w:pPr>
@@ -483,13 +607,27 @@
     </w:p>
     <w:p>
       <w:pPr>
-        <w:pStyle w:val="Listenabsatz"/>
-        <w:ind w:left="1080"/>
         <w:rPr>
           <w:rFonts w:ascii="Arial" w:hAnsi="Arial" w:cs="Arial"/>
           <w:lang w:val="de-AT"/>
         </w:rPr>
       </w:pPr>
+      <w:r>
+        <w:rPr>
+          <w:color w:val="000000"/>
+          <w:sz w:val="27"/>
+          <w:szCs w:val="27"/>
+        </w:rPr>
+        <w:t>I</w:t>
+      </w:r>
+      <w:r>
+        <w:rPr>
+          <w:color w:val="000000"/>
+          <w:sz w:val="27"/>
+          <w:szCs w:val="27"/>
+        </w:rPr>
+        <w:t>I.2 Documentation of data</w:t>
+      </w:r>
     </w:p>
     <w:p>
       <w:pPr>
@@ -581,10 +719,7 @@
         <w:fldChar w:fldCharType="begin"/>
       </w:r>
       <w:r>
-        <w:instrText xml:space="preserve"> HYPERLINK "https://github.com/RDA-DMP-Common/RDA-DMP-Common-</w:instrText>
-      </w:r>
-      <w:r>
-        <w:instrText xml:space="preserve">Standard/blob/master/docs/index.md" \l "host_certified_with_tree" </w:instrText>
+        <w:instrText xml:space="preserve"> HYPERLINK "https://github.com/RDA-DMP-Common/RDA-DMP-Common-Standard/blob/master/docs/index.md" \l "host_certified_with_tree" </w:instrText>
       </w:r>
       <w:r>
         <w:fldChar w:fldCharType="separate"/>
@@ -787,6 +922,7 @@
         <w:rPr>
           <w:rFonts w:ascii="Arial" w:hAnsi="Arial" w:cs="Arial"/>
         </w:rPr>
+        <w:lastRenderedPageBreak/>
         <w:t>dataset/</w:t>
       </w:r>
       <w:proofErr w:type="spellStart"/>
@@ -808,10 +944,7 @@
         <w:fldChar w:fldCharType="begin"/>
       </w:r>
       <w:r>
-        <w:instrText xml:space="preserve"> HYPERLINK "https://github.com/RDA-DMP-Common/RDA-DMP-Common-Stan</w:instrText>
-      </w:r>
-      <w:r>
-        <w:instrText xml:space="preserve">dard/blob/master/docs/index.md" \l "license_ref_tree" </w:instrText>
+        <w:instrText xml:space="preserve"> HYPERLINK "https://github.com/RDA-DMP-Common/RDA-DMP-Common-Standard/blob/master/docs/index.md" \l "license_ref_tree" </w:instrText>
       </w:r>
       <w:r>
         <w:fldChar w:fldCharType="separate"/>
@@ -909,10 +1042,7 @@
         <w:fldChar w:fldCharType="begin"/>
       </w:r>
       <w:r>
-        <w:instrText xml:space="preserve"> HYPERLINK "https://github.com/RDA-DMP-Common/RDA-DMP-Common-Standard/blob/master/docs/index.md" \l </w:instrText>
-      </w:r>
-      <w:r>
-        <w:instrText xml:space="preserve">"metadata_id_tree" </w:instrText>
+        <w:instrText xml:space="preserve"> HYPERLINK "https://github.com/RDA-DMP-Common/RDA-DMP-Common-Standard/blob/master/docs/index.md" \l "metadata_id_tree" </w:instrText>
       </w:r>
       <w:r>
         <w:fldChar w:fldCharType="separate"/>
@@ -1011,10 +1141,7 @@
         <w:fldChar w:fldCharType="begin"/>
       </w:r>
       <w:r>
-        <w:instrText xml:space="preserve"> HYPERLINK "https://github.com/RDA-DMP-Common/RDA-DMP-Common-Standard</w:instrText>
-      </w:r>
-      <w:r>
-        <w:instrText xml:space="preserve">/blob/master/docs/index.md" \l "metadata_id_tree" </w:instrText>
+        <w:instrText xml:space="preserve"> HYPERLINK "https://github.com/RDA-DMP-Common/RDA-DMP-Common-Standard/blob/master/docs/index.md" \l "metadata_id_tree" </w:instrText>
       </w:r>
       <w:r>
         <w:fldChar w:fldCharType="separate"/>
@@ -1133,10 +1260,7 @@
         <w:fldChar w:fldCharType="begin"/>
       </w:r>
       <w:r>
-        <w:instrText xml:space="preserve"> H</w:instrText>
-      </w:r>
-      <w:r>
-        <w:instrText xml:space="preserve">YPERLINK "https://github.com/RDA-DMP-Common/RDA-DMP-Common-Standard/blob/master/docs/index.md" \l "dataset_quality_assurance_tree" </w:instrText>
+        <w:instrText xml:space="preserve"> HYPERLINK "https://github.com/RDA-DMP-Common/RDA-DMP-Common-Standard/blob/master/docs/index.md" \l "dataset_quality_assurance_tree" </w:instrText>
       </w:r>
       <w:r>
         <w:fldChar w:fldCharType="separate"/>
@@ -1191,10 +1315,7 @@
         <w:fldChar w:fldCharType="begin"/>
       </w:r>
       <w:r>
-        <w:instrText xml:space="preserve"> HYPERLINK "https://github.com/RDA-DMP-Common/RDA-DMP-C</w:instrText>
-      </w:r>
-      <w:r>
-        <w:instrText xml:space="preserve">ommon-Standard/blob/master/docs/index.md" \l "host_backup_frequency_tree" </w:instrText>
+        <w:instrText xml:space="preserve"> HYPERLINK "https://github.com/RDA-DMP-Common/RDA-DMP-Common-Standard/blob/master/docs/index.md" \l "host_backup_frequency_tree" </w:instrText>
       </w:r>
       <w:r>
         <w:fldChar w:fldCharType="separate"/>
@@ -1442,6 +1563,22 @@
     </w:p>
     <w:p>
       <w:pPr>
+        <w:rPr>
+          <w:rFonts w:ascii="Arial" w:hAnsi="Arial" w:cs="Arial"/>
+          <w:lang w:val="de-AT"/>
+        </w:rPr>
+      </w:pPr>
+      <w:r>
+        <w:rPr>
+          <w:color w:val="000000"/>
+          <w:sz w:val="27"/>
+          <w:szCs w:val="27"/>
+        </w:rPr>
+        <w:t>II.3 Data quality control</w:t>
+      </w:r>
+    </w:p>
+    <w:p>
+      <w:pPr>
         <w:pStyle w:val="Listenabsatz"/>
         <w:numPr>
           <w:ilvl w:val="0"/>
@@ -1536,7 +1673,6 @@
           <w:rFonts w:ascii="Arial" w:hAnsi="Arial" w:cs="Arial"/>
           <w:color w:val="000000"/>
         </w:rPr>
-        <w:lastRenderedPageBreak/>
         <w:t xml:space="preserve">How will the consistency and quality of data collection be controlled and documented? (This may include processes such as repeat samples or measurements, </w:t>
       </w:r>
       <w:proofErr w:type="spellStart"/>
@@ -1594,12 +1730,54 @@
     </w:p>
     <w:p>
       <w:pPr>
-        <w:pStyle w:val="Listenabsatz"/>
-        <w:rPr>
-          <w:rFonts w:ascii="Arial" w:hAnsi="Arial" w:cs="Arial"/>
-          <w:lang w:val="de-AT"/>
-        </w:rPr>
-      </w:pPr>
+        <w:spacing w:before="100" w:beforeAutospacing="1" w:after="100" w:afterAutospacing="1" w:line="240" w:lineRule="auto"/>
+        <w:rPr>
+          <w:rFonts w:ascii="Times New Roman" w:eastAsia="Times New Roman" w:hAnsi="Times New Roman" w:cs="Times New Roman"/>
+          <w:color w:val="000000"/>
+          <w:sz w:val="27"/>
+          <w:szCs w:val="27"/>
+        </w:rPr>
+      </w:pPr>
+    </w:p>
+    <w:p>
+      <w:pPr>
+        <w:spacing w:before="100" w:beforeAutospacing="1" w:after="100" w:afterAutospacing="1" w:line="240" w:lineRule="auto"/>
+        <w:rPr>
+          <w:rFonts w:ascii="Times New Roman" w:eastAsia="Times New Roman" w:hAnsi="Times New Roman" w:cs="Times New Roman"/>
+          <w:color w:val="000000"/>
+          <w:sz w:val="27"/>
+          <w:szCs w:val="27"/>
+        </w:rPr>
+      </w:pPr>
+      <w:r>
+        <w:rPr>
+          <w:rFonts w:ascii="Times New Roman" w:eastAsia="Times New Roman" w:hAnsi="Times New Roman" w:cs="Times New Roman"/>
+          <w:color w:val="000000"/>
+          <w:sz w:val="27"/>
+          <w:szCs w:val="27"/>
+        </w:rPr>
+        <w:t>III Data Availability and Storage</w:t>
+      </w:r>
+    </w:p>
+    <w:p>
+      <w:pPr>
+        <w:spacing w:before="100" w:beforeAutospacing="1" w:after="100" w:afterAutospacing="1" w:line="240" w:lineRule="auto"/>
+        <w:rPr>
+          <w:rFonts w:ascii="Times New Roman" w:eastAsia="Times New Roman" w:hAnsi="Times New Roman" w:cs="Times New Roman"/>
+          <w:color w:val="000000"/>
+          <w:sz w:val="27"/>
+          <w:szCs w:val="27"/>
+        </w:rPr>
+      </w:pPr>
+      <w:r>
+        <w:rPr>
+          <w:rFonts w:ascii="Times New Roman" w:eastAsia="Times New Roman" w:hAnsi="Times New Roman" w:cs="Times New Roman"/>
+          <w:color w:val="000000"/>
+          <w:sz w:val="27"/>
+          <w:szCs w:val="27"/>
+        </w:rPr>
+        <w:t>III.1 Data sharing strategy</w:t>
+      </w:r>
     </w:p>
     <w:p>
       <w:pPr>
@@ -1739,10 +1917,7 @@
         <w:fldChar w:fldCharType="begin"/>
       </w:r>
       <w:r>
-        <w:instrText xml:space="preserve"> HYPERLINK "https://github.com/RDA-DMP-Common/RDA-DMP-Common-Standard/</w:instrText>
-      </w:r>
-      <w:r>
-        <w:instrText xml:space="preserve">blob/master/docs/index.md" \l "distribution_data_access_tree" </w:instrText>
+        <w:instrText xml:space="preserve"> HYPERLINK "https://github.com/RDA-DMP-Common/RDA-DMP-Common-Standard/blob/master/docs/index.md" \l "distribution_data_access_tree" </w:instrText>
       </w:r>
       <w:r>
         <w:fldChar w:fldCharType="separate"/>
@@ -1845,10 +2020,7 @@
         <w:fldChar w:fldCharType="begin"/>
       </w:r>
       <w:r>
-        <w:instrText xml:space="preserve"> HYPERLINK "https://github.com/RDA-DMP-Common/RDA-DMP-Common-Standard/blob/master/docs/index.md" \l "licens</w:instrText>
-      </w:r>
-      <w:r>
-        <w:instrText xml:space="preserve">e_start_date" </w:instrText>
+        <w:instrText xml:space="preserve"> HYPERLINK "https://github.com/RDA-DMP-Common/RDA-DMP-Common-Standard/blob/master/docs/index.md" \l "license_start_date" </w:instrText>
       </w:r>
       <w:r>
         <w:fldChar w:fldCharType="separate"/>
@@ -1911,10 +2083,7 @@
         <w:fldChar w:fldCharType="begin"/>
       </w:r>
       <w:r>
-        <w:instrText xml:space="preserve"> HYPERLINK "https://github.com/RDA-DMP-Common/RDA-DMP-Common-Standard/blob/maste</w:instrText>
-      </w:r>
-      <w:r>
-        <w:instrText xml:space="preserve">r/docs/index.md" \l "license_start_date" </w:instrText>
+        <w:instrText xml:space="preserve"> HYPERLINK "https://github.com/RDA-DMP-Common/RDA-DMP-Common-Standard/blob/master/docs/index.md" \l "license_start_date" </w:instrText>
       </w:r>
       <w:r>
         <w:fldChar w:fldCharType="separate"/>
@@ -1952,8 +2121,6 @@
         </w:rPr>
         <w:t>Dataset/</w:t>
       </w:r>
-      <w:bookmarkStart w:id="0" w:name="_GoBack"/>
-      <w:bookmarkEnd w:id="0"/>
       <w:r>
         <w:t>issued</w:t>
       </w:r>
@@ -2154,10 +2321,7 @@
         <w:fldChar w:fldCharType="begin"/>
       </w:r>
       <w:r>
-        <w:instrText xml:space="preserve"> HYPERLINK "https://github.com/RDA-DMP-Common/RDA-DMP-Common-Standard</w:instrText>
-      </w:r>
-      <w:r>
-        <w:instrText xml:space="preserve">/blob/master/docs/index.md" \l "dataset_id_tree" </w:instrText>
+        <w:instrText xml:space="preserve"> HYPERLINK "https://github.com/RDA-DMP-Common/RDA-DMP-Common-Standard/blob/master/docs/index.md" \l "dataset_id_tree" </w:instrText>
       </w:r>
       <w:r>
         <w:fldChar w:fldCharType="separate"/>
@@ -2235,10 +2399,7 @@
         <w:fldChar w:fldCharType="begin"/>
       </w:r>
       <w:r>
-        <w:instrText xml:space="preserve"> HYPERLINK "https://github.com/RDA-DMP-Common/RDA-DMP</w:instrText>
-      </w:r>
-      <w:r>
-        <w:instrText xml:space="preserve">-Common-Standard/blob/master/docs/index.md" \l "dataset_id_tree" </w:instrText>
+        <w:instrText xml:space="preserve"> HYPERLINK "https://github.com/RDA-DMP-Common/RDA-DMP-Common-Standard/blob/master/docs/index.md" \l "dataset_id_tree" </w:instrText>
       </w:r>
       <w:r>
         <w:fldChar w:fldCharType="separate"/>
@@ -2306,11 +2467,25 @@
     </w:p>
     <w:p>
       <w:pPr>
-        <w:pStyle w:val="Listenabsatz"/>
-        <w:rPr>
-          <w:rFonts w:ascii="Arial" w:hAnsi="Arial" w:cs="Arial"/>
-        </w:rPr>
-      </w:pPr>
+        <w:rPr>
+          <w:rFonts w:ascii="Arial" w:hAnsi="Arial" w:cs="Arial"/>
+        </w:rPr>
+      </w:pPr>
+    </w:p>
+    <w:p>
+      <w:pPr>
+        <w:rPr>
+          <w:rFonts w:ascii="Arial" w:hAnsi="Arial" w:cs="Arial"/>
+        </w:rPr>
+      </w:pPr>
+      <w:r>
+        <w:rPr>
+          <w:color w:val="000000"/>
+          <w:sz w:val="27"/>
+          <w:szCs w:val="27"/>
+        </w:rPr>
+        <w:t>III.2 Data storage strategy</w:t>
+      </w:r>
     </w:p>
     <w:p>
       <w:pPr>
@@ -2576,10 +2751,7 @@
         <w:fldChar w:fldCharType="begin"/>
       </w:r>
       <w:r>
-        <w:instrText xml:space="preserve"> HYPERLI</w:instrText>
-      </w:r>
-      <w:r>
-        <w:instrText xml:space="preserve">NK "https://github.com/RDA-DMP-Common/RDA-DMP-Common-Standard/blob/master/docs/index.md" \l "distribution_available_till_tree" </w:instrText>
+        <w:instrText xml:space="preserve"> HYPERLINK "https://github.com/RDA-DMP-Common/RDA-DMP-Common-Standard/blob/master/docs/index.md" \l "distribution_available_till_tree" </w:instrText>
       </w:r>
       <w:r>
         <w:fldChar w:fldCharType="separate"/>
@@ -2844,12 +3016,54 @@
     </w:p>
     <w:p>
       <w:pPr>
-        <w:pStyle w:val="Listenabsatz"/>
-        <w:rPr>
-          <w:rFonts w:ascii="Arial" w:hAnsi="Arial" w:cs="Arial"/>
-          <w:lang w:val="de-AT"/>
-        </w:rPr>
-      </w:pPr>
+        <w:spacing w:before="100" w:beforeAutospacing="1" w:after="100" w:afterAutospacing="1" w:line="240" w:lineRule="auto"/>
+        <w:rPr>
+          <w:rFonts w:ascii="Times New Roman" w:eastAsia="Times New Roman" w:hAnsi="Times New Roman" w:cs="Times New Roman"/>
+          <w:color w:val="000000"/>
+          <w:sz w:val="27"/>
+          <w:szCs w:val="27"/>
+        </w:rPr>
+      </w:pPr>
+    </w:p>
+    <w:p>
+      <w:pPr>
+        <w:spacing w:before="100" w:beforeAutospacing="1" w:after="100" w:afterAutospacing="1" w:line="240" w:lineRule="auto"/>
+        <w:rPr>
+          <w:rFonts w:ascii="Times New Roman" w:eastAsia="Times New Roman" w:hAnsi="Times New Roman" w:cs="Times New Roman"/>
+          <w:color w:val="000000"/>
+          <w:sz w:val="27"/>
+          <w:szCs w:val="27"/>
+        </w:rPr>
+      </w:pPr>
+      <w:r>
+        <w:rPr>
+          <w:rFonts w:ascii="Times New Roman" w:eastAsia="Times New Roman" w:hAnsi="Times New Roman" w:cs="Times New Roman"/>
+          <w:color w:val="000000"/>
+          <w:sz w:val="27"/>
+          <w:szCs w:val="27"/>
+        </w:rPr>
+        <w:t>IV Legal and Ethical Aspects</w:t>
+      </w:r>
+    </w:p>
+    <w:p>
+      <w:pPr>
+        <w:spacing w:before="100" w:beforeAutospacing="1" w:after="100" w:afterAutospacing="1" w:line="240" w:lineRule="auto"/>
+        <w:rPr>
+          <w:rFonts w:ascii="Times New Roman" w:eastAsia="Times New Roman" w:hAnsi="Times New Roman" w:cs="Times New Roman"/>
+          <w:color w:val="000000"/>
+          <w:sz w:val="27"/>
+          <w:szCs w:val="27"/>
+        </w:rPr>
+      </w:pPr>
+      <w:r>
+        <w:rPr>
+          <w:rFonts w:ascii="Times New Roman" w:eastAsia="Times New Roman" w:hAnsi="Times New Roman" w:cs="Times New Roman"/>
+          <w:color w:val="000000"/>
+          <w:sz w:val="27"/>
+          <w:szCs w:val="27"/>
+        </w:rPr>
+        <w:t>IV.1 Legal aspects</w:t>
+      </w:r>
     </w:p>
     <w:p>
       <w:pPr>
@@ -2996,6 +3210,7 @@
           <w:rFonts w:ascii="Arial" w:hAnsi="Arial" w:cs="Arial"/>
           <w:color w:val="000000"/>
         </w:rPr>
+        <w:lastRenderedPageBreak/>
         <w:t>Dataset/</w:t>
       </w:r>
       <w:r>
@@ -3160,12 +3375,27 @@
     </w:p>
     <w:p>
       <w:pPr>
-        <w:pStyle w:val="Listenabsatz"/>
         <w:rPr>
           <w:rFonts w:ascii="Arial" w:hAnsi="Arial" w:cs="Arial"/>
           <w:lang w:val="de-AT"/>
         </w:rPr>
       </w:pPr>
+    </w:p>
+    <w:p>
+      <w:pPr>
+        <w:rPr>
+          <w:rFonts w:ascii="Arial" w:hAnsi="Arial" w:cs="Arial"/>
+          <w:lang w:val="de-AT"/>
+        </w:rPr>
+      </w:pPr>
+      <w:r>
+        <w:rPr>
+          <w:color w:val="000000"/>
+          <w:sz w:val="27"/>
+          <w:szCs w:val="27"/>
+        </w:rPr>
+        <w:t>IV.2 Ethical aspects</w:t>
+      </w:r>
     </w:p>
     <w:p>
       <w:pPr>

</xml_diff>